<commit_message>
Subidas Decisiones de diseño R1-R4
</commit_message>
<xml_diff>
--- a/Iteración 2/Decisiones de Diseño tomadas por ASS/ADD-004.docx
+++ b/Iteración 2/Decisiones de Diseño tomadas por ASS/ADD-004.docx
@@ -221,7 +221,7 @@
               <w:spacing w:line="240" w:lineRule="auto"/>
             </w:pPr>
             <w:r>
-              <w:t>Rechazo del requisito R3</w:t>
+              <w:t>Rechazo del requisito 3 captado en It1</w:t>
             </w:r>
           </w:p>
         </w:tc>
@@ -263,7 +263,10 @@
               <w:spacing w:line="240" w:lineRule="auto"/>
             </w:pPr>
             <w:r>
-              <w:t>Consideramos que este requisito hace referencia a atributos de calidad y funcionalidades con información incompleta</w:t>
+              <w:t xml:space="preserve">Consideramos </w:t>
+            </w:r>
+            <w:r>
+              <w:t>que este requisito corresponde a un atributo de calidad y la inclusión de funcionalidades con información incompleta</w:t>
             </w:r>
           </w:p>
         </w:tc>
@@ -1004,7 +1007,7 @@
   <w:style w:type="paragraph" w:default="1" w:styleId="Normal">
     <w:name w:val="Normal"/>
     <w:qFormat/>
-    <w:rsid w:val="00702CA5"/>
+    <w:rsid w:val="0000797D"/>
     <w:pPr>
       <w:spacing w:line="256" w:lineRule="auto"/>
     </w:pPr>
@@ -1040,7 +1043,7 @@
     <w:name w:val="Table Grid"/>
     <w:basedOn w:val="Tablanormal"/>
     <w:uiPriority w:val="39"/>
-    <w:rsid w:val="00702CA5"/>
+    <w:rsid w:val="0000797D"/>
     <w:pPr>
       <w:spacing w:after="0" w:line="240" w:lineRule="auto"/>
     </w:pPr>

</xml_diff>

<commit_message>
Correcciones generales,ASC Ojo al cambio del ADD-004 cambiadlo en vuestro sitio
</commit_message>
<xml_diff>
--- a/Iteración 2/Decisiones de Diseño tomadas por ASS/ADD-004.docx
+++ b/Iteración 2/Decisiones de Diseño tomadas por ASS/ADD-004.docx
@@ -304,8 +304,13 @@
               <w:spacing w:line="240" w:lineRule="auto"/>
             </w:pPr>
             <w:r>
-              <w:t>Consideramos que este requisito corresponde a un atributo de calidad y la inclusión de funcionalidades con información incompleta</w:t>
-            </w:r>
+              <w:t xml:space="preserve">Consideramos que este requisito corresponde a un atributo de calidad y </w:t>
+            </w:r>
+            <w:r>
+              <w:t xml:space="preserve">que la inclusión de esta funcionalidad descrita requiere mayor información </w:t>
+            </w:r>
+            <w:bookmarkStart w:id="0" w:name="_GoBack"/>
+            <w:bookmarkEnd w:id="0"/>
           </w:p>
         </w:tc>
       </w:tr>
@@ -594,8 +599,6 @@
             <w:r>
               <w:t>Cons</w:t>
             </w:r>
-            <w:bookmarkStart w:id="0" w:name="_GoBack"/>
-            <w:bookmarkEnd w:id="0"/>
             <w:proofErr w:type="spellEnd"/>
           </w:p>
         </w:tc>
@@ -780,7 +783,7 @@
       </w:pPr>
     </w:pPrDefault>
   </w:docDefaults>
-  <w:latentStyles w:defLockedState="0" w:defUIPriority="99" w:defSemiHidden="0" w:defUnhideWhenUsed="0" w:defQFormat="0" w:count="377">
+  <w:latentStyles w:defLockedState="0" w:defUIPriority="99" w:defSemiHidden="0" w:defUnhideWhenUsed="0" w:defQFormat="0" w:count="376">
     <w:lsdException w:name="Normal" w:uiPriority="0" w:qFormat="1"/>
     <w:lsdException w:name="heading 1" w:uiPriority="9" w:qFormat="1"/>
     <w:lsdException w:name="heading 2" w:semiHidden="1" w:uiPriority="9" w:unhideWhenUsed="1" w:qFormat="1"/>
@@ -1157,7 +1160,6 @@
     <w:lsdException w:name="Hashtag" w:semiHidden="1" w:unhideWhenUsed="1"/>
     <w:lsdException w:name="Unresolved Mention" w:semiHidden="1" w:unhideWhenUsed="1"/>
     <w:lsdException w:name="Smart Link" w:semiHidden="1" w:unhideWhenUsed="1"/>
-    <w:lsdException w:name="Smart Link Error" w:semiHidden="1" w:unhideWhenUsed="1"/>
   </w:latentStyles>
   <w:style w:type="paragraph" w:default="1" w:styleId="Normal">
     <w:name w:val="Normal"/>

</xml_diff>